<commit_message>
Third commit final exam
</commit_message>
<xml_diff>
--- a/Final_computer_tools.docx
+++ b/Final_computer_tools.docx
@@ -70,28 +70,27 @@
         <w:t>Teacher’s N</w:t>
       </w:r>
       <w:r>
-        <w:t xml:space="preserve">ame: </w:t>
+        <w:t>ame: Zohreh Moeini</w:t>
       </w:r>
-      <w:proofErr w:type="spellStart"/>
-      <w:r>
-        <w:t>Zohreh</w:t>
-      </w:r>
-      <w:proofErr w:type="spellEnd"/>
-      <w:r>
-        <w:t xml:space="preserve"> </w:t>
-      </w:r>
-      <w:proofErr w:type="spellStart"/>
-      <w:r>
-        <w:t>Moeini</w:t>
-      </w:r>
-      <w:proofErr w:type="spellEnd"/>
     </w:p>
     <w:p>
       <w:r>
         <w:t>Student Name: José Salazar</w:t>
       </w:r>
     </w:p>
-    <w:p/>
+    <w:p>
+      <w:pPr>
+        <w:pStyle w:val="Title"/>
+      </w:pPr>
+    </w:p>
+    <w:p>
+      <w:pPr>
+        <w:pStyle w:val="Title"/>
+      </w:pPr>
+      <w:r>
+        <w:t>Final Exam</w:t>
+      </w:r>
+    </w:p>
     <w:p>
       <w:pPr>
         <w:pStyle w:val="Heading1"/>
@@ -149,7 +148,6 @@
                 <w:color w:val="000000"/>
               </w:rPr>
             </w:pPr>
-            <w:proofErr w:type="spellStart"/>
             <w:r>
               <w:rPr>
                 <w:rFonts w:ascii="Calibri" w:eastAsia="Times New Roman" w:hAnsi="Calibri" w:cs="Calibri"/>
@@ -157,7 +155,6 @@
               </w:rPr>
               <w:t>OrderDate</w:t>
             </w:r>
-            <w:proofErr w:type="spellEnd"/>
           </w:p>
         </w:tc>
         <w:tc>
@@ -337,7 +334,6 @@
                 <w:color w:val="000000"/>
               </w:rPr>
             </w:pPr>
-            <w:proofErr w:type="spellStart"/>
             <w:r>
               <w:rPr>
                 <w:rFonts w:ascii="Calibri" w:eastAsia="Times New Roman" w:hAnsi="Calibri" w:cs="Calibri"/>
@@ -345,7 +341,6 @@
               </w:rPr>
               <w:t>UnitPrice</w:t>
             </w:r>
-            <w:proofErr w:type="spellEnd"/>
           </w:p>
         </w:tc>
         <w:tc>
@@ -370,7 +365,6 @@
                 <w:color w:val="000000"/>
               </w:rPr>
             </w:pPr>
-            <w:proofErr w:type="spellStart"/>
             <w:r>
               <w:rPr>
                 <w:rFonts w:ascii="Calibri" w:eastAsia="Times New Roman" w:hAnsi="Calibri" w:cs="Calibri"/>
@@ -378,7 +372,6 @@
               </w:rPr>
               <w:t>TotalPrice</w:t>
             </w:r>
-            <w:proofErr w:type="spellEnd"/>
           </w:p>
         </w:tc>
       </w:tr>
@@ -3484,15 +3477,7 @@
         <w:t xml:space="preserve">Chart data range </w:t>
       </w:r>
       <w:r>
-        <w:t>='Question 3-1</w:t>
-      </w:r>
-      <w:proofErr w:type="gramStart"/>
-      <w:r>
-        <w:t>'!$</w:t>
-      </w:r>
-      <w:proofErr w:type="gramEnd"/>
-      <w:r>
-        <w:t>A$1:$H$13</w:t>
+        <w:t>='Question 3-1'!$A$1:$H$13</w:t>
       </w:r>
     </w:p>
     <w:p>
@@ -4353,6 +4338,7 @@
     <w:lsdException w:name="HTML Sample" w:semiHidden="1" w:unhideWhenUsed="1"/>
     <w:lsdException w:name="HTML Typewriter" w:semiHidden="1" w:unhideWhenUsed="1"/>
     <w:lsdException w:name="HTML Variable" w:semiHidden="1" w:unhideWhenUsed="1"/>
+    <w:lsdException w:name="Normal Table" w:semiHidden="1" w:unhideWhenUsed="1"/>
     <w:lsdException w:name="annotation subject" w:semiHidden="1" w:unhideWhenUsed="1"/>
     <w:lsdException w:name="No List" w:semiHidden="1" w:unhideWhenUsed="1"/>
     <w:lsdException w:name="Outline List 1" w:semiHidden="1" w:unhideWhenUsed="1"/>
@@ -4399,8 +4385,10 @@
     <w:lsdException w:name="Table Subtle 2" w:semiHidden="1" w:unhideWhenUsed="1"/>
     <w:lsdException w:name="Table Web 1" w:semiHidden="1" w:unhideWhenUsed="1"/>
     <w:lsdException w:name="Table Web 2" w:semiHidden="1" w:unhideWhenUsed="1"/>
+    <w:lsdException w:name="Table Web 3" w:semiHidden="1" w:unhideWhenUsed="1"/>
     <w:lsdException w:name="Balloon Text" w:semiHidden="1" w:unhideWhenUsed="1"/>
     <w:lsdException w:name="Table Grid" w:uiPriority="39"/>
+    <w:lsdException w:name="Table Theme" w:semiHidden="1" w:unhideWhenUsed="1"/>
     <w:lsdException w:name="Placeholder Text" w:semiHidden="1"/>
     <w:lsdException w:name="No Spacing" w:uiPriority="1" w:qFormat="1"/>
     <w:lsdException w:name="Light Shading" w:uiPriority="60"/>
@@ -4761,6 +4749,40 @@
     <w:link w:val="Footer"/>
     <w:uiPriority w:val="99"/>
     <w:rsid w:val="008B4042"/>
+  </w:style>
+  <w:style w:type="paragraph" w:styleId="Title">
+    <w:name w:val="Title"/>
+    <w:basedOn w:val="Normal"/>
+    <w:next w:val="Normal"/>
+    <w:link w:val="TitleChar"/>
+    <w:uiPriority w:val="10"/>
+    <w:qFormat/>
+    <w:rsid w:val="00E54FD0"/>
+    <w:pPr>
+      <w:spacing w:after="0" w:line="240" w:lineRule="auto"/>
+      <w:contextualSpacing/>
+    </w:pPr>
+    <w:rPr>
+      <w:rFonts w:asciiTheme="majorHAnsi" w:eastAsiaTheme="majorEastAsia" w:hAnsiTheme="majorHAnsi" w:cstheme="majorBidi"/>
+      <w:spacing w:val="-10"/>
+      <w:kern w:val="28"/>
+      <w:sz w:val="56"/>
+      <w:szCs w:val="56"/>
+    </w:rPr>
+  </w:style>
+  <w:style w:type="character" w:customStyle="1" w:styleId="TitleChar">
+    <w:name w:val="Title Char"/>
+    <w:basedOn w:val="DefaultParagraphFont"/>
+    <w:link w:val="Title"/>
+    <w:uiPriority w:val="10"/>
+    <w:rsid w:val="00E54FD0"/>
+    <w:rPr>
+      <w:rFonts w:asciiTheme="majorHAnsi" w:eastAsiaTheme="majorEastAsia" w:hAnsiTheme="majorHAnsi" w:cstheme="majorBidi"/>
+      <w:spacing w:val="-10"/>
+      <w:kern w:val="28"/>
+      <w:sz w:val="56"/>
+      <w:szCs w:val="56"/>
+    </w:rPr>
   </w:style>
 </w:styles>
 </file>

</xml_diff>